<commit_message>
set tab 1 as active
</commit_message>
<xml_diff>
--- a/documents/Samuel Ekema Resume.docx
+++ b/documents/Samuel Ekema Resume.docx
@@ -593,7 +593,21 @@
           <w:sz w:val="20"/>
           <w:szCs w:val="20"/>
         </w:rPr>
-        <w:t>(beginner)</w:t>
+        <w:t>(</w:t>
+      </w:r>
+      <w:r>
+        <w:rPr>
+          <w:sz w:val="20"/>
+          <w:szCs w:val="20"/>
+        </w:rPr>
+        <w:t>intermediate</w:t>
+      </w:r>
+      <w:r>
+        <w:rPr>
+          <w:sz w:val="20"/>
+          <w:szCs w:val="20"/>
+        </w:rPr>
+        <w:t>)</w:t>
       </w:r>
     </w:p>
     <w:p>
@@ -645,7 +659,23 @@
           <w:sz w:val="20"/>
           <w:szCs w:val="20"/>
         </w:rPr>
-        <w:t>.</w:t>
+        <w:t xml:space="preserve">, Virtual </w:t>
+      </w:r>
+      <w:proofErr w:type="gramStart"/>
+      <w:r>
+        <w:rPr>
+          <w:sz w:val="20"/>
+          <w:szCs w:val="20"/>
+        </w:rPr>
+        <w:t>Machine,  PuTTy</w:t>
+      </w:r>
+      <w:proofErr w:type="gramEnd"/>
+      <w:r>
+        <w:rPr>
+          <w:sz w:val="20"/>
+          <w:szCs w:val="20"/>
+        </w:rPr>
+        <w:t xml:space="preserve"> </w:t>
       </w:r>
     </w:p>
     <w:p>
@@ -1075,13 +1105,27 @@
         </w:rPr>
         <w:t xml:space="preserve">Used web api to generate and load data </w:t>
       </w:r>
+      <w:r>
+        <w:rPr>
+          <w:sz w:val="20"/>
+          <w:szCs w:val="20"/>
+        </w:rPr>
+        <w:t>into</w:t>
+      </w:r>
+      <w:r>
+        <w:rPr>
+          <w:sz w:val="20"/>
+          <w:szCs w:val="20"/>
+        </w:rPr>
+        <w:t xml:space="preserve"> a </w:t>
+      </w:r>
       <w:proofErr w:type="gramStart"/>
       <w:r>
         <w:rPr>
           <w:sz w:val="20"/>
           <w:szCs w:val="20"/>
         </w:rPr>
-        <w:t>Into</w:t>
+        <w:t>web based</w:t>
       </w:r>
       <w:proofErr w:type="gramEnd"/>
       <w:r>
@@ -1089,7 +1133,7 @@
           <w:sz w:val="20"/>
           <w:szCs w:val="20"/>
         </w:rPr>
-        <w:t xml:space="preserve"> a web based project.</w:t>
+        <w:t xml:space="preserve"> project.</w:t>
       </w:r>
     </w:p>
     <w:p>
@@ -1240,20 +1284,20 @@
           <w:ilvl w:val="0"/>
           <w:numId w:val="3"/>
         </w:numPr>
-        <w:spacing w:line="327" w:lineRule="auto"/>
-        <w:rPr>
-          <w:rFonts w:ascii="Times New Roman" w:eastAsia="Times New Roman" w:hAnsi="Times New Roman" w:cs="Times New Roman"/>
-          <w:sz w:val="20"/>
-          <w:szCs w:val="20"/>
-        </w:rPr>
-      </w:pPr>
-      <w:r>
-        <w:rPr>
-          <w:rFonts w:ascii="Times New Roman" w:eastAsia="Times New Roman" w:hAnsi="Times New Roman" w:cs="Times New Roman"/>
-          <w:sz w:val="20"/>
-          <w:szCs w:val="20"/>
-        </w:rPr>
-        <w:t>Provided data and analysis to support daily functions for the department and units.</w:t>
+        <w:spacing w:before="80" w:line="327" w:lineRule="auto"/>
+        <w:rPr>
+          <w:rFonts w:ascii="Times New Roman" w:eastAsia="Times New Roman" w:hAnsi="Times New Roman" w:cs="Times New Roman"/>
+          <w:sz w:val="20"/>
+          <w:szCs w:val="20"/>
+        </w:rPr>
+      </w:pPr>
+      <w:r>
+        <w:rPr>
+          <w:rFonts w:ascii="Times New Roman" w:eastAsia="Times New Roman" w:hAnsi="Times New Roman" w:cs="Times New Roman"/>
+          <w:sz w:val="20"/>
+          <w:szCs w:val="20"/>
+        </w:rPr>
+        <w:t>Attended intern huddles and team meetings to discuss goals and improve soft skills.</w:t>
       </w:r>
     </w:p>
     <w:p>
@@ -1275,7 +1319,7 @@
           <w:sz w:val="20"/>
           <w:szCs w:val="20"/>
         </w:rPr>
-        <w:t>Completed entry level projects regarding data and analysis and received guidance while completing projects.</w:t>
+        <w:t>Provided data and analysis to support daily functions for the department and units.</w:t>
       </w:r>
     </w:p>
     <w:p>
@@ -1297,15 +1341,7 @@
           <w:sz w:val="20"/>
           <w:szCs w:val="20"/>
         </w:rPr>
-        <w:t xml:space="preserve">Responsible for Organizing data and creating definitions for database tables in </w:t>
-      </w:r>
-      <w:r>
-        <w:rPr>
-          <w:rFonts w:ascii="Times New Roman" w:eastAsia="Times New Roman" w:hAnsi="Times New Roman" w:cs="Times New Roman"/>
-          <w:sz w:val="20"/>
-          <w:szCs w:val="20"/>
-        </w:rPr>
-        <w:t>collibra.</w:t>
+        <w:t>Completed entry level projects regarding data and analysis and received guidance while completing projects.</w:t>
       </w:r>
     </w:p>
     <w:p>
@@ -1327,7 +1363,15 @@
           <w:sz w:val="20"/>
           <w:szCs w:val="20"/>
         </w:rPr>
-        <w:t>Importing data from SQL database into collibra software</w:t>
+        <w:t xml:space="preserve">Responsible for Organizing data and creating definitions for database tables in </w:t>
+      </w:r>
+      <w:r>
+        <w:rPr>
+          <w:rFonts w:ascii="Times New Roman" w:eastAsia="Times New Roman" w:hAnsi="Times New Roman" w:cs="Times New Roman"/>
+          <w:sz w:val="20"/>
+          <w:szCs w:val="20"/>
+        </w:rPr>
+        <w:t>collibra.</w:t>
       </w:r>
     </w:p>
     <w:p>
@@ -1349,7 +1393,7 @@
           <w:sz w:val="20"/>
           <w:szCs w:val="20"/>
         </w:rPr>
-        <w:t>Organized and cleaned datasets in collibra.</w:t>
+        <w:t>Importing data from SQL database into collibra software</w:t>
       </w:r>
     </w:p>
     <w:p>
@@ -1371,6 +1415,28 @@
           <w:sz w:val="20"/>
           <w:szCs w:val="20"/>
         </w:rPr>
+        <w:t>Organized and cleaned datasets in collibra.</w:t>
+      </w:r>
+    </w:p>
+    <w:p>
+      <w:pPr>
+        <w:numPr>
+          <w:ilvl w:val="0"/>
+          <w:numId w:val="3"/>
+        </w:numPr>
+        <w:spacing w:line="327" w:lineRule="auto"/>
+        <w:rPr>
+          <w:rFonts w:ascii="Times New Roman" w:eastAsia="Times New Roman" w:hAnsi="Times New Roman" w:cs="Times New Roman"/>
+          <w:sz w:val="20"/>
+          <w:szCs w:val="20"/>
+        </w:rPr>
+      </w:pPr>
+      <w:r>
+        <w:rPr>
+          <w:rFonts w:ascii="Times New Roman" w:eastAsia="Times New Roman" w:hAnsi="Times New Roman" w:cs="Times New Roman"/>
+          <w:sz w:val="20"/>
+          <w:szCs w:val="20"/>
+        </w:rPr>
         <w:t xml:space="preserve">Worked with a data steward to create data assets for the production </w:t>
       </w:r>
       <w:r>
@@ -1531,6 +1597,7 @@
           <w:sz w:val="20"/>
           <w:szCs w:val="20"/>
         </w:rPr>
+        <w:lastRenderedPageBreak/>
         <w:t>Provided and assists customers to meet their needs and expectations.</w:t>
       </w:r>
     </w:p>
@@ -1553,7 +1620,6 @@
           <w:sz w:val="20"/>
           <w:szCs w:val="20"/>
         </w:rPr>
-        <w:lastRenderedPageBreak/>
         <w:t>Listened carefully to solve customer concerns so that they can make intelligent purchases.</w:t>
       </w:r>
     </w:p>
@@ -1838,29 +1904,7 @@
             <w:szCs w:val="20"/>
             <w:u w:val="single"/>
           </w:rPr>
-          <w:t>https://sekema954.github.io/f</w:t>
-        </w:r>
-        <w:r>
-          <w:rPr>
-            <w:rFonts w:ascii="Times New Roman" w:eastAsia="Times New Roman" w:hAnsi="Times New Roman" w:cs="Times New Roman"/>
-            <w:b/>
-            <w:color w:val="1155CC"/>
-            <w:sz w:val="20"/>
-            <w:szCs w:val="20"/>
-            <w:u w:val="single"/>
-          </w:rPr>
-          <w:t>r</w:t>
-        </w:r>
-        <w:r>
-          <w:rPr>
-            <w:rFonts w:ascii="Times New Roman" w:eastAsia="Times New Roman" w:hAnsi="Times New Roman" w:cs="Times New Roman"/>
-            <w:b/>
-            <w:color w:val="1155CC"/>
-            <w:sz w:val="20"/>
-            <w:szCs w:val="20"/>
-            <w:u w:val="single"/>
-          </w:rPr>
-          <w:t>ontend-web-dev-portfolio/</w:t>
+          <w:t>https://sekema954.github.io/frontend-web-dev-portfolio/</w:t>
         </w:r>
       </w:hyperlink>
     </w:p>

</xml_diff>